<commit_message>
Job seeker BRD and Solution is done - Preet and Raji.
</commit_message>
<xml_diff>
--- a/BusinessRequirementsDocument.docx
+++ b/BusinessRequirementsDocument.docx
@@ -2705,7 +2705,34 @@
                 <w:sz w:val="20"/>
                 <w:szCs w:val="20"/>
               </w:rPr>
-              <w:t xml:space="preserve">BRD-JSJA02 is duplicate of BRD-JSR02 </w:t>
+              <w:t>BRD-JSJA02 is duplicat</w:t>
+            </w:r>
+            <w:r>
+              <w:rPr>
+                <w:rFonts w:asciiTheme="minorHAnsi" w:hAnsiTheme="minorHAnsi"/>
+                <w:bCs/>
+                <w:sz w:val="20"/>
+                <w:szCs w:val="20"/>
+              </w:rPr>
+              <w:t>ing</w:t>
+            </w:r>
+            <w:r>
+              <w:rPr>
+                <w:rFonts w:asciiTheme="minorHAnsi" w:hAnsiTheme="minorHAnsi"/>
+                <w:bCs/>
+                <w:sz w:val="20"/>
+                <w:szCs w:val="20"/>
+              </w:rPr>
+              <w:t xml:space="preserve"> BRD-JSR02</w:t>
+            </w:r>
+            <w:r>
+              <w:rPr>
+                <w:rFonts w:asciiTheme="minorHAnsi" w:hAnsiTheme="minorHAnsi"/>
+                <w:bCs/>
+                <w:sz w:val="20"/>
+                <w:szCs w:val="20"/>
+              </w:rPr>
+              <w:t>. So BRD-JSJA02 is removed.</w:t>
             </w:r>
           </w:p>
         </w:tc>
@@ -6420,7 +6447,7 @@
                     <a:blip r:embed="rId7" cstate="print">
                       <a:extLst>
                         <a:ext uri="{28A0092B-C50C-407E-A947-70E740481C1C}">
-                          <a14:useLocalDpi xmlns:a14="http://schemas.microsoft.com/office/drawing/2010/main" xmlns:wps="http://schemas.microsoft.com/office/word/2010/wordprocessingShape" xmlns:wpi="http://schemas.microsoft.com/office/word/2010/wordprocessingInk" xmlns:wpg="http://schemas.microsoft.com/office/word/2010/wordprocessingGroup" xmlns:w14="http://schemas.microsoft.com/office/word/2010/wordml" xmlns:w="http://schemas.openxmlformats.org/wordprocessingml/2006/main" xmlns:w10="urn:schemas-microsoft-com:office:word" xmlns:wp14="http://schemas.microsoft.com/office/word/2010/wordprocessingDrawing" xmlns:v="urn:schemas-microsoft-com:vml" xmlns:o="urn:schemas-microsoft-com:office:office" xmlns:mc="http://schemas.openxmlformats.org/markup-compatibility/2006" xmlns:wpc="http://schemas.microsoft.com/office/word/2010/wordprocessingCanvas" xmlns="" val="0"/>
+                          <a14:useLocalDpi xmlns="" xmlns:wpc="http://schemas.microsoft.com/office/word/2010/wordprocessingCanvas" xmlns:mc="http://schemas.openxmlformats.org/markup-compatibility/2006" xmlns:o="urn:schemas-microsoft-com:office:office" xmlns:v="urn:schemas-microsoft-com:vml" xmlns:wp14="http://schemas.microsoft.com/office/word/2010/wordprocessingDrawing" xmlns:w10="urn:schemas-microsoft-com:office:word" xmlns:w="http://schemas.openxmlformats.org/wordprocessingml/2006/main" xmlns:w14="http://schemas.microsoft.com/office/word/2010/wordml" xmlns:wpg="http://schemas.microsoft.com/office/word/2010/wordprocessingGroup" xmlns:wpi="http://schemas.microsoft.com/office/word/2010/wordprocessingInk" xmlns:wps="http://schemas.microsoft.com/office/word/2010/wordprocessingShape" xmlns:a14="http://schemas.microsoft.com/office/drawing/2010/main" val="0"/>
                         </a:ext>
                       </a:extLst>
                     </a:blip>
@@ -11242,7 +11269,7 @@
         </w:tc>
         <w:tc>
           <w:tcPr>
-            <w:tcW w:w="577" w:type="pct"/>
+            <w:tcW w:w="576" w:type="pct"/>
             <w:shd w:val="clear" w:color="auto" w:fill="7F7F7F" w:themeFill="text1" w:themeFillTint="80"/>
           </w:tcPr>
           <w:p>
@@ -11381,137 +11408,7 @@
         </w:tc>
         <w:tc>
           <w:tcPr>
-            <w:tcW w:w="577" w:type="pct"/>
-            <w:shd w:val="clear" w:color="auto" w:fill="FFFFFF" w:themeFill="background1"/>
-          </w:tcPr>
-          <w:p>
-            <w:pPr>
-              <w:rPr>
-                <w:rFonts w:asciiTheme="minorHAnsi" w:hAnsiTheme="minorHAnsi"/>
-                <w:bCs/>
-                <w:sz w:val="20"/>
-                <w:szCs w:val="20"/>
-              </w:rPr>
-            </w:pPr>
-            <w:r>
-              <w:rPr>
-                <w:rFonts w:asciiTheme="minorHAnsi" w:hAnsiTheme="minorHAnsi"/>
-                <w:bCs/>
-                <w:sz w:val="20"/>
-                <w:szCs w:val="20"/>
-              </w:rPr>
-              <w:t>M</w:t>
-            </w:r>
-          </w:p>
-        </w:tc>
-      </w:tr>
-      <w:tr>
-        <w:trPr>
-          <w:trHeight w:val="379"/>
-        </w:trPr>
-        <w:tc>
-          <w:tcPr>
-            <w:tcW w:w="994" w:type="pct"/>
-            <w:shd w:val="clear" w:color="auto" w:fill="FFFFFF" w:themeFill="background1"/>
-          </w:tcPr>
-          <w:p>
-            <w:pPr>
-              <w:rPr>
-                <w:rFonts w:asciiTheme="minorHAnsi" w:hAnsiTheme="minorHAnsi"/>
-                <w:bCs/>
-                <w:sz w:val="20"/>
-                <w:szCs w:val="20"/>
-              </w:rPr>
-            </w:pPr>
-            <w:r>
-              <w:rPr>
-                <w:rFonts w:asciiTheme="minorHAnsi" w:hAnsiTheme="minorHAnsi"/>
-                <w:bCs/>
-                <w:sz w:val="20"/>
-                <w:szCs w:val="20"/>
-              </w:rPr>
-              <w:t>BRD-JSJA02</w:t>
-            </w:r>
-          </w:p>
-        </w:tc>
-        <w:tc>
-          <w:tcPr>
-            <w:tcW w:w="992" w:type="pct"/>
-            <w:shd w:val="clear" w:color="auto" w:fill="FFFFFF" w:themeFill="background1"/>
-          </w:tcPr>
-          <w:p>
-            <w:pPr>
-              <w:rPr>
-                <w:rFonts w:asciiTheme="minorHAnsi" w:hAnsiTheme="minorHAnsi"/>
-                <w:bCs/>
-                <w:sz w:val="20"/>
-                <w:szCs w:val="20"/>
-              </w:rPr>
-            </w:pPr>
-            <w:r>
-              <w:rPr>
-                <w:rFonts w:asciiTheme="minorHAnsi" w:hAnsiTheme="minorHAnsi"/>
-                <w:bCs/>
-                <w:sz w:val="20"/>
-                <w:szCs w:val="20"/>
-              </w:rPr>
-              <w:t>Subscribe for Job Alerts</w:t>
-            </w:r>
-          </w:p>
-        </w:tc>
-        <w:tc>
-          <w:tcPr>
-            <w:tcW w:w="1987" w:type="pct"/>
-            <w:shd w:val="clear" w:color="auto" w:fill="FFFFFF" w:themeFill="background1"/>
-          </w:tcPr>
-          <w:p>
-            <w:pPr>
-              <w:rPr>
-                <w:rFonts w:asciiTheme="minorHAnsi" w:hAnsiTheme="minorHAnsi"/>
-                <w:bCs/>
-                <w:sz w:val="20"/>
-                <w:szCs w:val="20"/>
-              </w:rPr>
-            </w:pPr>
-            <w:r>
-              <w:rPr>
-                <w:rFonts w:asciiTheme="minorHAnsi" w:hAnsiTheme="minorHAnsi"/>
-                <w:bCs/>
-                <w:sz w:val="20"/>
-                <w:szCs w:val="20"/>
-              </w:rPr>
-              <w:t>Job Seeker could Subscribe to Job Alerts while registering</w:t>
-            </w:r>
-          </w:p>
-        </w:tc>
-        <w:tc>
-          <w:tcPr>
-            <w:tcW w:w="451" w:type="pct"/>
-            <w:shd w:val="clear" w:color="auto" w:fill="FFFFFF" w:themeFill="background1"/>
-          </w:tcPr>
-          <w:p>
-            <w:pPr>
-              <w:rPr>
-                <w:rFonts w:asciiTheme="minorHAnsi" w:hAnsiTheme="minorHAnsi"/>
-                <w:bCs/>
-                <w:sz w:val="20"/>
-                <w:szCs w:val="20"/>
-              </w:rPr>
-            </w:pPr>
-            <w:r>
-              <w:rPr>
-                <w:rFonts w:asciiTheme="minorHAnsi" w:hAnsiTheme="minorHAnsi"/>
-                <w:bCs/>
-                <w:sz w:val="20"/>
-                <w:szCs w:val="20"/>
-              </w:rPr>
-              <w:t>F</w:t>
-            </w:r>
-          </w:p>
-        </w:tc>
-        <w:tc>
-          <w:tcPr>
-            <w:tcW w:w="577" w:type="pct"/>
+            <w:tcW w:w="576" w:type="pct"/>
             <w:shd w:val="clear" w:color="auto" w:fill="FFFFFF" w:themeFill="background1"/>
           </w:tcPr>
           <w:p>
@@ -11765,6 +11662,7 @@
                 <w:sz w:val="20"/>
                 <w:szCs w:val="20"/>
               </w:rPr>
+              <w:lastRenderedPageBreak/>
               <w:t>BRD-JSMP01</w:t>
             </w:r>
           </w:p>
@@ -13968,7 +13866,6 @@
                 <w:sz w:val="20"/>
                 <w:szCs w:val="20"/>
               </w:rPr>
-              <w:lastRenderedPageBreak/>
               <w:t>Requirement ID</w:t>
             </w:r>
           </w:p>
@@ -14142,7 +14039,17 @@
                 <w:sz w:val="20"/>
                 <w:szCs w:val="20"/>
               </w:rPr>
-              <w:t>Selecting Price Package</w:t>
+              <w:t xml:space="preserve">Selecting Price </w:t>
+            </w:r>
+            <w:r>
+              <w:rPr>
+                <w:rFonts w:asciiTheme="minorHAnsi" w:hAnsiTheme="minorHAnsi"/>
+                <w:bCs/>
+                <w:sz w:val="20"/>
+                <w:szCs w:val="20"/>
+              </w:rPr>
+              <w:lastRenderedPageBreak/>
+              <w:t>Package</w:t>
             </w:r>
           </w:p>
         </w:tc>
@@ -14167,7 +14074,18 @@
                 <w:sz w:val="20"/>
                 <w:szCs w:val="20"/>
               </w:rPr>
-              <w:t>Employer should be able to select a Price Package from different options.</w:t>
+              <w:lastRenderedPageBreak/>
+              <w:t xml:space="preserve">Employer should be able to select a </w:t>
+            </w:r>
+            <w:r>
+              <w:rPr>
+                <w:rFonts w:asciiTheme="minorHAnsi" w:hAnsiTheme="minorHAnsi"/>
+                <w:bCs/>
+                <w:sz w:val="20"/>
+                <w:szCs w:val="20"/>
+              </w:rPr>
+              <w:lastRenderedPageBreak/>
+              <w:t>Price Package from different options.</w:t>
             </w:r>
           </w:p>
         </w:tc>
@@ -14192,6 +14110,7 @@
                 <w:sz w:val="20"/>
                 <w:szCs w:val="20"/>
               </w:rPr>
+              <w:lastRenderedPageBreak/>
               <w:t>F</w:t>
             </w:r>
           </w:p>
@@ -14247,6 +14166,7 @@
                 <w:sz w:val="20"/>
                 <w:szCs w:val="20"/>
               </w:rPr>
+              <w:lastRenderedPageBreak/>
               <w:t>BRD-EPP</w:t>
             </w:r>
             <w:r>
@@ -15790,7 +15710,6 @@
                 <w:sz w:val="20"/>
                 <w:szCs w:val="20"/>
               </w:rPr>
-              <w:lastRenderedPageBreak/>
               <w:t xml:space="preserve">Valid From </w:t>
             </w:r>
           </w:p>
@@ -15857,6 +15776,7 @@
                 <w:sz w:val="20"/>
                 <w:szCs w:val="20"/>
               </w:rPr>
+              <w:lastRenderedPageBreak/>
               <w:t xml:space="preserve">Location </w:t>
             </w:r>
           </w:p>
@@ -17684,7 +17604,6 @@
                 <w:sz w:val="20"/>
                 <w:szCs w:val="20"/>
               </w:rPr>
-              <w:lastRenderedPageBreak/>
               <w:t>BRD-ESUB01</w:t>
             </w:r>
           </w:p>
@@ -19587,6 +19506,7 @@
           <w:szCs w:val="20"/>
           <w:lang w:eastAsia="en-GB"/>
         </w:rPr>
+        <w:lastRenderedPageBreak/>
         <w:t>Usability</w:t>
       </w:r>
     </w:p>
@@ -21080,7 +21000,6 @@
                 <w:sz w:val="20"/>
                 <w:szCs w:val="20"/>
               </w:rPr>
-              <w:lastRenderedPageBreak/>
               <w:t>BRD-SEC</w:t>
             </w:r>
             <w:r>
@@ -22256,7 +22175,6 @@
                 <w:sz w:val="20"/>
                 <w:szCs w:val="20"/>
               </w:rPr>
-              <w:lastRenderedPageBreak/>
               <w:t>Look &amp; Feel (LF)</w:t>
             </w:r>
           </w:p>
@@ -22375,13 +22293,25 @@
         <w:szCs w:val="18"/>
       </w:rPr>
     </w:pPr>
+    <w:proofErr w:type="spellStart"/>
+    <w:proofErr w:type="gramStart"/>
     <w:r>
       <w:rPr>
         <w:rFonts w:ascii="Arial" w:hAnsi="Arial" w:cs="Arial"/>
         <w:sz w:val="18"/>
         <w:szCs w:val="18"/>
       </w:rPr>
-      <w:t>iChip Solutions®</w:t>
+      <w:t>iChip</w:t>
+    </w:r>
+    <w:proofErr w:type="spellEnd"/>
+    <w:proofErr w:type="gramEnd"/>
+    <w:r>
+      <w:rPr>
+        <w:rFonts w:ascii="Arial" w:hAnsi="Arial" w:cs="Arial"/>
+        <w:sz w:val="18"/>
+        <w:szCs w:val="18"/>
+      </w:rPr>
+      <w:t xml:space="preserve"> Solutions®</w:t>
     </w:r>
     <w:r>
       <w:rPr>
@@ -22427,7 +22357,7 @@
         <w:sz w:val="18"/>
         <w:szCs w:val="18"/>
       </w:rPr>
-      <w:t>8</w:t>
+      <w:t>3</w:t>
     </w:r>
     <w:r>
       <w:rPr>

</xml_diff>